<commit_message>
inter process communication 1
</commit_message>
<xml_diff>
--- a/OS related.docx
+++ b/OS related.docx
@@ -11,7 +11,6 @@
         </w:numPr>
         <w:jc w:val="center"/>
         <w:rPr>
-          <w:rFonts w:hint="eastAsia"/>
           <w:color w:val="323E4F" w:themeColor="text2" w:themeShade="BF"/>
         </w:rPr>
       </w:pPr>
@@ -47,13 +46,7 @@
         <w:t>和多进程</w:t>
       </w:r>
     </w:p>
-    <w:p>
-      <w:pPr>
-        <w:rPr>
-          <w:rFonts w:hint="eastAsia"/>
-        </w:rPr>
-      </w:pPr>
-    </w:p>
+    <w:p/>
     <w:p>
       <w:pPr>
         <w:pStyle w:val="3"/>
@@ -93,11 +86,6 @@
       </w:r>
     </w:p>
     <w:p>
-      <w:pPr>
-        <w:rPr>
-          <w:rFonts w:hint="eastAsia"/>
-        </w:rPr>
-      </w:pPr>
       <w:r>
         <w:rPr>
           <w:rFonts w:hint="eastAsia"/>
@@ -169,11 +157,6 @@
       </w:r>
     </w:p>
     <w:p>
-      <w:pPr>
-        <w:rPr>
-          <w:rFonts w:hint="eastAsia"/>
-        </w:rPr>
-      </w:pPr>
       <w:r>
         <w:rPr>
           <w:rFonts w:hint="eastAsia"/>
@@ -215,9 +198,518 @@
       </w:r>
       <w:r>
         <w:t>进程产生的线程共享内存空间。</w:t>
+      </w:r>
+    </w:p>
+    <w:p/>
+    <w:p>
+      <w:pPr>
+        <w:pStyle w:val="3"/>
+        <w:numPr>
+          <w:ilvl w:val="1"/>
+          <w:numId w:val="9"/>
+        </w:numPr>
+        <w:rPr>
+          <w:sz w:val="24"/>
+        </w:rPr>
+      </w:pPr>
+      <w:r>
+        <w:rPr>
+          <w:rFonts w:hint="eastAsia"/>
+          <w:sz w:val="24"/>
+        </w:rPr>
+        <w:t>多线程</w:t>
+      </w:r>
+      <w:r>
+        <w:rPr>
+          <w:rFonts w:hint="eastAsia"/>
+          <w:sz w:val="24"/>
+        </w:rPr>
+        <w:t>通信</w:t>
+      </w:r>
+    </w:p>
+    <w:p>
+      <w:r>
+        <w:t>同步</w:t>
+      </w:r>
+    </w:p>
+    <w:p>
+      <w:r>
+        <w:t>互斥</w:t>
+      </w:r>
+    </w:p>
+    <w:p>
+      <w:r>
+        <w:rPr>
+          <w:rFonts w:hint="eastAsia"/>
+        </w:rPr>
+        <w:t>信号量</w:t>
+      </w:r>
+    </w:p>
+    <w:p>
+      <w:pPr>
+        <w:rPr>
+          <w:rFonts w:hint="eastAsia"/>
+        </w:rPr>
+      </w:pPr>
+      <w:r>
+        <w:rPr>
+          <w:rFonts w:hint="eastAsia"/>
+        </w:rPr>
+        <w:t>数据</w:t>
+      </w:r>
+      <w:r>
+        <w:t>传输</w:t>
+      </w:r>
+      <w:r>
+        <w:rPr>
+          <w:rFonts w:hint="eastAsia"/>
+        </w:rPr>
+        <w:t>：</w:t>
+      </w:r>
+      <w:r>
+        <w:t>一个进程的数据发送给另一进程</w:t>
+      </w:r>
+    </w:p>
+    <w:p>
+      <w:r>
+        <w:rPr>
+          <w:rFonts w:hint="eastAsia"/>
+        </w:rPr>
+        <w:t>资源</w:t>
+      </w:r>
+      <w:r>
+        <w:t>共享</w:t>
+      </w:r>
+      <w:r>
+        <w:rPr>
+          <w:rFonts w:hint="eastAsia"/>
+        </w:rPr>
+        <w:t>：</w:t>
+      </w:r>
+      <w:r>
+        <w:t>多个进程共享同样的资源</w:t>
+      </w:r>
+    </w:p>
+    <w:p>
+      <w:r>
+        <w:rPr>
+          <w:rFonts w:hint="eastAsia"/>
+        </w:rPr>
+        <w:t>通知</w:t>
+      </w:r>
+      <w:r>
+        <w:t>事件：</w:t>
+      </w:r>
+      <w:r>
+        <w:rPr>
+          <w:rFonts w:hint="eastAsia"/>
+        </w:rPr>
+        <w:t>一个</w:t>
+      </w:r>
+      <w:r>
+        <w:t>进程需要向另一个或一组进程发送消息</w:t>
+      </w:r>
+    </w:p>
+    <w:p>
+      <w:r>
+        <w:rPr>
+          <w:rFonts w:hint="eastAsia"/>
+        </w:rPr>
+        <w:t>进程</w:t>
+      </w:r>
+      <w:r>
+        <w:t>控制：</w:t>
+      </w:r>
+      <w:r>
+        <w:t>Debug</w:t>
+      </w:r>
+      <w:r>
+        <w:rPr>
+          <w:rFonts w:hint="eastAsia"/>
+        </w:rPr>
+        <w:t>进程</w:t>
+      </w:r>
+      <w:r>
+        <w:t>，</w:t>
+      </w:r>
+      <w:r>
+        <w:t>SIGtrap</w:t>
+      </w:r>
+    </w:p>
+    <w:p/>
+    <w:p>
+      <w:r>
+        <w:rPr>
+          <w:rFonts w:hint="eastAsia"/>
+        </w:rPr>
+        <w:t>管道</w:t>
+      </w:r>
+    </w:p>
+    <w:p>
+      <w:r>
+        <w:rPr>
+          <w:rFonts w:hint="eastAsia"/>
+        </w:rPr>
+        <w:t>Sys</w:t>
+      </w:r>
+      <w:r>
+        <w:t>temV</w:t>
+      </w:r>
+      <w:r>
+        <w:rPr>
+          <w:rFonts w:hint="eastAsia"/>
+        </w:rPr>
+        <w:t>进程</w:t>
+      </w:r>
+      <w:r>
+        <w:t>间通信</w:t>
+      </w:r>
+    </w:p>
+    <w:p>
+      <w:r>
+        <w:rPr>
+          <w:rFonts w:hint="eastAsia"/>
+        </w:rPr>
+        <w:t>P</w:t>
+      </w:r>
+      <w:r>
+        <w:t>OSIX</w:t>
+      </w:r>
+      <w:r>
+        <w:rPr>
+          <w:rFonts w:hint="eastAsia"/>
+        </w:rPr>
+        <w:t>进程</w:t>
+      </w:r>
+      <w:r>
+        <w:t>间通信</w:t>
+      </w:r>
+    </w:p>
+    <w:p>
+      <w:r>
+        <w:rPr>
+          <w:rFonts w:hint="eastAsia"/>
+        </w:rPr>
+        <w:t>进程</w:t>
+      </w:r>
+      <w:r>
+        <w:t>间通信的分类（</w:t>
+      </w:r>
+    </w:p>
+    <w:p>
+      <w:r>
+        <w:rPr>
+          <w:rFonts w:hint="eastAsia"/>
+        </w:rPr>
+        <w:t>文件</w:t>
+      </w:r>
+      <w:r>
+        <w:t>，</w:t>
+      </w:r>
+    </w:p>
+    <w:p>
+      <w:r>
+        <w:rPr>
+          <w:rFonts w:hint="eastAsia"/>
+        </w:rPr>
+        <w:t>文件锁</w:t>
+      </w:r>
+    </w:p>
+    <w:p>
+      <w:r>
+        <w:rPr>
+          <w:rFonts w:hint="eastAsia"/>
+        </w:rPr>
+        <w:t>管道</w:t>
+      </w:r>
+      <w:r>
+        <w:t>与</w:t>
+      </w:r>
+      <w:r>
+        <w:rPr>
+          <w:rFonts w:hint="eastAsia"/>
+        </w:rPr>
+        <w:t>有名</w:t>
+      </w:r>
+      <w:r>
+        <w:t>管道</w:t>
+      </w:r>
+    </w:p>
+    <w:p>
+      <w:r>
+        <w:rPr>
+          <w:rFonts w:hint="eastAsia"/>
+        </w:rPr>
+        <w:t>信号</w:t>
+      </w:r>
+    </w:p>
+    <w:p>
+      <w:pPr>
+        <w:rPr>
+          <w:b/>
+          <w:sz w:val="22"/>
+        </w:rPr>
+      </w:pPr>
+      <w:r>
+        <w:rPr>
+          <w:rFonts w:hint="eastAsia"/>
+          <w:b/>
+          <w:sz w:val="22"/>
+        </w:rPr>
+        <w:t>消息</w:t>
+      </w:r>
+      <w:r>
+        <w:rPr>
+          <w:b/>
+          <w:sz w:val="22"/>
+        </w:rPr>
+        <w:t>队列</w:t>
+      </w:r>
+    </w:p>
+    <w:p>
+      <w:pPr>
+        <w:rPr>
+          <w:b/>
+          <w:sz w:val="22"/>
+        </w:rPr>
+      </w:pPr>
+      <w:r>
+        <w:rPr>
+          <w:rFonts w:hint="eastAsia"/>
+          <w:b/>
+          <w:sz w:val="22"/>
+        </w:rPr>
+        <w:t>共享</w:t>
+      </w:r>
+      <w:r>
+        <w:rPr>
+          <w:b/>
+          <w:sz w:val="22"/>
+        </w:rPr>
+        <w:t>内存</w:t>
+      </w:r>
+    </w:p>
+    <w:p>
+      <w:pPr>
+        <w:rPr>
+          <w:b/>
+          <w:sz w:val="22"/>
+        </w:rPr>
+      </w:pPr>
+      <w:r>
+        <w:rPr>
+          <w:rFonts w:hint="eastAsia"/>
+          <w:b/>
+          <w:sz w:val="22"/>
+        </w:rPr>
+        <w:t>信号量</w:t>
+      </w:r>
+    </w:p>
+    <w:p>
+      <w:pPr>
+        <w:rPr>
+          <w:b/>
+        </w:rPr>
+      </w:pPr>
+      <w:r>
+        <w:rPr>
+          <w:rFonts w:hint="eastAsia"/>
+          <w:b/>
+        </w:rPr>
+        <w:t>互斥</w:t>
+      </w:r>
+      <w:r>
+        <w:rPr>
+          <w:b/>
+        </w:rPr>
+        <w:t>量</w:t>
+      </w:r>
+    </w:p>
+    <w:p>
+      <w:pPr>
+        <w:rPr>
+          <w:b/>
+        </w:rPr>
+      </w:pPr>
+      <w:r>
+        <w:rPr>
+          <w:rFonts w:hint="eastAsia"/>
+          <w:b/>
+        </w:rPr>
+        <w:t>条件</w:t>
+      </w:r>
+      <w:r>
+        <w:rPr>
+          <w:b/>
+        </w:rPr>
+        <w:t>变量</w:t>
+      </w:r>
+    </w:p>
+    <w:p>
+      <w:pPr>
+        <w:rPr>
+          <w:b/>
+        </w:rPr>
+      </w:pPr>
+      <w:r>
+        <w:rPr>
+          <w:rFonts w:hint="eastAsia"/>
+          <w:b/>
+        </w:rPr>
+        <w:t>读写锁</w:t>
+      </w:r>
+    </w:p>
+    <w:p>
+      <w:pPr>
+        <w:rPr>
+          <w:rFonts w:hint="eastAsia"/>
+        </w:rPr>
+      </w:pPr>
+      <w:r>
+        <w:rPr>
+          <w:rFonts w:hint="eastAsia"/>
+        </w:rPr>
+        <w:t>套接字</w:t>
+      </w:r>
+      <w:r>
+        <w:t>）</w:t>
+      </w:r>
+    </w:p>
+    <w:p>
+      <w:pPr>
+        <w:rPr>
+          <w:rFonts w:hint="eastAsia"/>
+        </w:rPr>
+      </w:pPr>
+      <w:r>
+        <w:rPr>
+          <w:rFonts w:hint="eastAsia"/>
+        </w:rPr>
+        <w:t>文件</w:t>
+      </w:r>
+      <w:r>
+        <w:t>系统</w:t>
+      </w:r>
+      <w:r>
+        <w:rPr>
+          <w:rFonts w:hint="eastAsia"/>
+        </w:rPr>
+        <w:t>(</w:t>
+      </w:r>
+      <w:r>
+        <w:t xml:space="preserve">posix </w:t>
+      </w:r>
+      <w:r>
+        <w:rPr>
+          <w:rFonts w:hint="eastAsia"/>
+        </w:rPr>
+        <w:t>映射</w:t>
+      </w:r>
+      <w:r>
+        <w:t>文件</w:t>
+      </w:r>
+      <w:r>
+        <w:rPr>
+          <w:rFonts w:hint="eastAsia"/>
+        </w:rPr>
+        <w:t xml:space="preserve">  </w:t>
+      </w:r>
+      <w:r>
+        <w:rPr>
+          <w:rFonts w:hint="eastAsia"/>
+        </w:rPr>
+        <w:t>文件</w:t>
+      </w:r>
+      <w:r>
+        <w:t>持续</w:t>
       </w:r>
       <w:bookmarkStart w:id="0" w:name="_GoBack"/>
       <w:bookmarkEnd w:id="0"/>
+      <w:r>
+        <w:rPr>
+          <w:rFonts w:hint="eastAsia"/>
+        </w:rPr>
+        <w:t>)</w:t>
+      </w:r>
+      <w:r>
+        <w:rPr>
+          <w:rFonts w:hint="eastAsia"/>
+        </w:rPr>
+        <w:t xml:space="preserve">   </w:t>
+      </w:r>
+      <w:r>
+        <w:rPr>
+          <w:rFonts w:hint="eastAsia"/>
+        </w:rPr>
+        <w:t>内核</w:t>
+      </w:r>
+      <w:r>
+        <w:rPr>
+          <w:rFonts w:hint="eastAsia"/>
+        </w:rPr>
+        <w:t>（</w:t>
+      </w:r>
+      <w:r>
+        <w:rPr>
+          <w:rFonts w:hint="eastAsia"/>
+        </w:rPr>
+        <w:t>systemV</w:t>
+      </w:r>
+      <w:r>
+        <w:rPr>
+          <w:rFonts w:hint="eastAsia"/>
+        </w:rPr>
+        <w:t>一直</w:t>
+      </w:r>
+      <w:r>
+        <w:t>存在，显示删除，</w:t>
+      </w:r>
+      <w:r>
+        <w:rPr>
+          <w:rFonts w:hint="eastAsia"/>
+        </w:rPr>
+        <w:t>内核</w:t>
+      </w:r>
+      <w:r>
+        <w:t>自举或重启</w:t>
+      </w:r>
+      <w:r>
+        <w:rPr>
+          <w:rFonts w:hint="eastAsia"/>
+        </w:rPr>
+        <w:t>）</w:t>
+      </w:r>
+      <w:r>
+        <w:rPr>
+          <w:rFonts w:hint="eastAsia"/>
+        </w:rPr>
+        <w:t xml:space="preserve">   </w:t>
+      </w:r>
+      <w:r>
+        <w:rPr>
+          <w:rFonts w:hint="eastAsia"/>
+        </w:rPr>
+        <w:t>共享</w:t>
+      </w:r>
+      <w:r>
+        <w:t>的内存区（</w:t>
+      </w:r>
+      <w:r>
+        <w:rPr>
+          <w:rFonts w:hint="eastAsia"/>
+        </w:rPr>
+        <w:t>进程</w:t>
+      </w:r>
+      <w:r>
+        <w:t>持续）</w:t>
+      </w:r>
+    </w:p>
+    <w:p>
+      <w:pPr>
+        <w:rPr>
+          <w:rFonts w:hint="eastAsia"/>
+        </w:rPr>
+      </w:pPr>
     </w:p>
     <w:p>
       <w:pPr>
@@ -231,6 +723,7 @@
         <w:rPr>
           <w:rFonts w:hint="eastAsia"/>
         </w:rPr>
+        <w:lastRenderedPageBreak/>
         <w:t>static</w:t>
       </w:r>
     </w:p>
@@ -743,7 +1236,6 @@
         <w:rPr>
           <w:rFonts w:hint="eastAsia"/>
         </w:rPr>
-        <w:lastRenderedPageBreak/>
         <w:t>cout &lt;&lt; "</w:t>
       </w:r>
       <w:r>
@@ -4427,7 +4919,7 @@
 </file>
 
 <file path=customXml/itemProps1.xml><?xml version="1.0" encoding="utf-8"?>
-<ds:datastoreItem xmlns:ds="http://schemas.openxmlformats.org/officeDocument/2006/customXml" ds:itemID="{F4825D41-7FFA-4E14-A4B6-3CE19D96CA05}">
+<ds:datastoreItem xmlns:ds="http://schemas.openxmlformats.org/officeDocument/2006/customXml" ds:itemID="{7A59C936-6D3F-4E7F-AEA8-EFDD768DC5D4}">
   <ds:schemaRefs>
     <ds:schemaRef ds:uri="http://schemas.openxmlformats.org/officeDocument/2006/bibliography"/>
   </ds:schemaRefs>

</xml_diff>